<commit_message>
Edición del paso 1
</commit_message>
<xml_diff>
--- a/Documentos/Metodo de la Ingeneria/Paso 1. Identificación del Problema - Allers Group.docx
+++ b/Documentos/Metodo de la Ingeneria/Paso 1. Identificación del Problema - Allers Group.docx
@@ -1,6 +1,6 @@
 
 <file path=word/document.xml><?xml version="1.0" encoding="utf-8"?>
-<w:document xmlns:wpc="http://schemas.microsoft.com/office/word/2010/wordprocessingCanvas" xmlns:mc="http://schemas.openxmlformats.org/markup-compatibility/2006" xmlns:o="urn:schemas-microsoft-com:office:office" xmlns:r="http://schemas.openxmlformats.org/officeDocument/2006/relationships" xmlns:m="http://schemas.openxmlformats.org/officeDocument/2006/math" xmlns:v="urn:schemas-microsoft-com:vml" xmlns:wp14="http://schemas.microsoft.com/office/word/2010/wordprocessingDrawing" xmlns:wp="http://schemas.openxmlformats.org/drawingml/2006/wordprocessingDrawing" xmlns:w10="urn:schemas-microsoft-com:office:word" xmlns:w="http://schemas.openxmlformats.org/wordprocessingml/2006/main" xmlns:w14="http://schemas.microsoft.com/office/word/2010/wordml" xmlns:w15="http://schemas.microsoft.com/office/word/2012/wordml" xmlns:wpg="http://schemas.microsoft.com/office/word/2010/wordprocessingGroup" xmlns:wpi="http://schemas.microsoft.com/office/word/2010/wordprocessingInk" xmlns:wne="http://schemas.microsoft.com/office/word/2006/wordml" xmlns:wps="http://schemas.microsoft.com/office/word/2010/wordprocessingShape" mc:Ignorable="w14 w15 wp14">
+<w:document xmlns:wpc="http://schemas.microsoft.com/office/word/2010/wordprocessingCanvas" xmlns:cx="http://schemas.microsoft.com/office/drawing/2014/chartex" xmlns:cx1="http://schemas.microsoft.com/office/drawing/2015/9/8/chartex" xmlns:cx2="http://schemas.microsoft.com/office/drawing/2015/10/21/chartex" xmlns:cx3="http://schemas.microsoft.com/office/drawing/2016/5/9/chartex" xmlns:cx4="http://schemas.microsoft.com/office/drawing/2016/5/10/chartex" xmlns:cx5="http://schemas.microsoft.com/office/drawing/2016/5/11/chartex" xmlns:cx6="http://schemas.microsoft.com/office/drawing/2016/5/12/chartex" xmlns:cx7="http://schemas.microsoft.com/office/drawing/2016/5/13/chartex" xmlns:cx8="http://schemas.microsoft.com/office/drawing/2016/5/14/chartex" xmlns:mc="http://schemas.openxmlformats.org/markup-compatibility/2006" xmlns:aink="http://schemas.microsoft.com/office/drawing/2016/ink" xmlns:am3d="http://schemas.microsoft.com/office/drawing/2017/model3d" xmlns:o="urn:schemas-microsoft-com:office:office" xmlns:r="http://schemas.openxmlformats.org/officeDocument/2006/relationships" xmlns:m="http://schemas.openxmlformats.org/officeDocument/2006/math" xmlns:v="urn:schemas-microsoft-com:vml" xmlns:wp14="http://schemas.microsoft.com/office/word/2010/wordprocessingDrawing" xmlns:wp="http://schemas.openxmlformats.org/drawingml/2006/wordprocessingDrawing" xmlns:w10="urn:schemas-microsoft-com:office:word" xmlns:w="http://schemas.openxmlformats.org/wordprocessingml/2006/main" xmlns:w14="http://schemas.microsoft.com/office/word/2010/wordml" xmlns:w15="http://schemas.microsoft.com/office/word/2012/wordml" xmlns:w16cid="http://schemas.microsoft.com/office/word/2016/wordml/cid" xmlns:w16se="http://schemas.microsoft.com/office/word/2015/wordml/symex" xmlns:wpg="http://schemas.microsoft.com/office/word/2010/wordprocessingGroup" xmlns:wpi="http://schemas.microsoft.com/office/word/2010/wordprocessingInk" xmlns:wne="http://schemas.microsoft.com/office/word/2006/wordml" xmlns:wps="http://schemas.microsoft.com/office/word/2010/wordprocessingShape" mc:Ignorable="w14 w15 w16se w16cid wp14">
   <w:body>
     <w:p>
       <w:pPr>
@@ -430,8 +430,6 @@
         </w:rPr>
         <w:t xml:space="preserve"> diferentes áreas mediante los</w:t>
       </w:r>
-      <w:bookmarkStart w:id="0" w:name="_GoBack"/>
-      <w:bookmarkEnd w:id="0"/>
       <w:r>
         <w:rPr>
           <w:rFonts w:ascii="Times New Roman" w:eastAsia="Times New Roman" w:hAnsi="Times New Roman" w:cs="Times New Roman"/>
@@ -1365,7 +1363,25 @@
                 <w:szCs w:val="24"/>
                 <w:lang w:eastAsia="es-CO"/>
               </w:rPr>
-              <w:t xml:space="preserve">La solución podrá leer los datos nuevos que sean obtenidos por la empresa </w:t>
+              <w:t xml:space="preserve">La </w:t>
+            </w:r>
+            <w:r>
+              <w:rPr>
+                <w:rFonts w:ascii="Times New Roman" w:eastAsia="Times New Roman" w:hAnsi="Times New Roman" w:cs="Times New Roman"/>
+                <w:sz w:val="24"/>
+                <w:szCs w:val="24"/>
+                <w:lang w:eastAsia="es-CO"/>
+              </w:rPr>
+              <w:t>solución podrá cargar</w:t>
+            </w:r>
+            <w:r>
+              <w:rPr>
+                <w:rFonts w:ascii="Times New Roman" w:eastAsia="Times New Roman" w:hAnsi="Times New Roman" w:cs="Times New Roman"/>
+                <w:sz w:val="24"/>
+                <w:szCs w:val="24"/>
+                <w:lang w:eastAsia="es-CO"/>
+              </w:rPr>
+              <w:t xml:space="preserve"> datos nuevos que sean obtenidos por la empresa </w:t>
             </w:r>
             <w:proofErr w:type="spellStart"/>
             <w:r>
@@ -1671,6 +1687,15 @@
               </w:rPr>
               <w:t>Generar predicciones de ventas</w:t>
             </w:r>
+            <w:r>
+              <w:rPr>
+                <w:rFonts w:ascii="Times New Roman" w:eastAsia="Times New Roman" w:hAnsi="Times New Roman" w:cs="Times New Roman"/>
+                <w:sz w:val="24"/>
+                <w:szCs w:val="24"/>
+                <w:lang w:eastAsia="es-CO"/>
+              </w:rPr>
+              <w:t xml:space="preserve"> en base a los artículos</w:t>
+            </w:r>
           </w:p>
         </w:tc>
       </w:tr>
@@ -1877,16 +1902,79 @@
                 <w:szCs w:val="24"/>
                 <w:lang w:eastAsia="es-CO"/>
               </w:rPr>
-              <w:t>La solución realizará procesos que permitan obtener información para predecir las posibles ventas que a los clientes les interesaría comprar. Estos resultados pueden ser visualizados en base a diferentes categorías</w:t>
-            </w:r>
-            <w:r>
-              <w:rPr>
-                <w:rFonts w:ascii="Times New Roman" w:eastAsia="Times New Roman" w:hAnsi="Times New Roman" w:cs="Times New Roman"/>
-                <w:sz w:val="24"/>
-                <w:szCs w:val="24"/>
-                <w:lang w:eastAsia="es-CO"/>
-              </w:rPr>
-              <w:t xml:space="preserve"> de producto o de cliente.</w:t>
+              <w:t>La solución realizará procesos que permitan obtener información</w:t>
+            </w:r>
+            <w:r>
+              <w:rPr>
+                <w:rFonts w:ascii="Times New Roman" w:eastAsia="Times New Roman" w:hAnsi="Times New Roman" w:cs="Times New Roman"/>
+                <w:sz w:val="24"/>
+                <w:szCs w:val="24"/>
+                <w:lang w:eastAsia="es-CO"/>
+              </w:rPr>
+              <w:t xml:space="preserve"> acerca de los artículos en las ventas</w:t>
+            </w:r>
+            <w:r>
+              <w:rPr>
+                <w:rFonts w:ascii="Times New Roman" w:eastAsia="Times New Roman" w:hAnsi="Times New Roman" w:cs="Times New Roman"/>
+                <w:sz w:val="24"/>
+                <w:szCs w:val="24"/>
+                <w:lang w:eastAsia="es-CO"/>
+              </w:rPr>
+              <w:t xml:space="preserve"> p</w:t>
+            </w:r>
+            <w:r>
+              <w:rPr>
+                <w:rFonts w:ascii="Times New Roman" w:eastAsia="Times New Roman" w:hAnsi="Times New Roman" w:cs="Times New Roman"/>
+                <w:sz w:val="24"/>
+                <w:szCs w:val="24"/>
+                <w:lang w:eastAsia="es-CO"/>
+              </w:rPr>
+              <w:t>ara predecir las posibles promociones</w:t>
+            </w:r>
+            <w:r>
+              <w:rPr>
+                <w:rFonts w:ascii="Times New Roman" w:eastAsia="Times New Roman" w:hAnsi="Times New Roman" w:cs="Times New Roman"/>
+                <w:sz w:val="24"/>
+                <w:szCs w:val="24"/>
+                <w:lang w:eastAsia="es-CO"/>
+              </w:rPr>
+              <w:t xml:space="preserve"> que a los clientes les interesaría comprar. </w:t>
+            </w:r>
+            <w:r>
+              <w:rPr>
+                <w:rFonts w:ascii="Times New Roman" w:eastAsia="Times New Roman" w:hAnsi="Times New Roman" w:cs="Times New Roman"/>
+                <w:sz w:val="24"/>
+                <w:szCs w:val="24"/>
+                <w:lang w:eastAsia="es-CO"/>
+              </w:rPr>
+              <w:t xml:space="preserve">Estos resultados deben permitirle al usuario tomar una decisión acerca de cuál o cuáles son los productos </w:t>
+            </w:r>
+            <w:r>
+              <w:rPr>
+                <w:rFonts w:ascii="Times New Roman" w:eastAsia="Times New Roman" w:hAnsi="Times New Roman" w:cs="Times New Roman"/>
+                <w:sz w:val="24"/>
+                <w:szCs w:val="24"/>
+                <w:lang w:eastAsia="es-CO"/>
+              </w:rPr>
+              <w:t>que más</w:t>
+            </w:r>
+            <w:r>
+              <w:rPr>
+                <w:rFonts w:ascii="Times New Roman" w:eastAsia="Times New Roman" w:hAnsi="Times New Roman" w:cs="Times New Roman"/>
+                <w:sz w:val="24"/>
+                <w:szCs w:val="24"/>
+                <w:lang w:eastAsia="es-CO"/>
+              </w:rPr>
+              <w:t xml:space="preserve"> le benefician y que recomendaciones puede</w:t>
+            </w:r>
+            <w:r>
+              <w:rPr>
+                <w:rFonts w:ascii="Times New Roman" w:eastAsia="Times New Roman" w:hAnsi="Times New Roman" w:cs="Times New Roman"/>
+                <w:sz w:val="24"/>
+                <w:szCs w:val="24"/>
+                <w:lang w:eastAsia="es-CO"/>
+              </w:rPr>
+              <w:t xml:space="preserve"> ofrecer a los clientes.</w:t>
             </w:r>
           </w:p>
         </w:tc>
@@ -2150,7 +2238,7 @@
                 <w:szCs w:val="24"/>
                 <w:lang w:eastAsia="es-CO"/>
               </w:rPr>
-              <w:t>Generar reportes de ventas</w:t>
+              <w:t>Obtener similitudes entre clientes</w:t>
             </w:r>
           </w:p>
         </w:tc>
@@ -2234,7 +2322,25 @@
                 <w:szCs w:val="24"/>
                 <w:lang w:eastAsia="es-CO"/>
               </w:rPr>
-              <w:t>La solución estará en la capacidad de generar un documento con las especificaciones que el usuario necesite estando este documento relacionado con las ventas.</w:t>
+              <w:t>La sol</w:t>
+            </w:r>
+            <w:r>
+              <w:rPr>
+                <w:rFonts w:ascii="Times New Roman" w:eastAsia="Times New Roman" w:hAnsi="Times New Roman" w:cs="Times New Roman"/>
+                <w:sz w:val="24"/>
+                <w:szCs w:val="24"/>
+                <w:lang w:eastAsia="es-CO"/>
+              </w:rPr>
+              <w:t xml:space="preserve">ución estará en la capacidad de obtener </w:t>
+            </w:r>
+            <w:r>
+              <w:rPr>
+                <w:rFonts w:ascii="Times New Roman" w:eastAsia="Times New Roman" w:hAnsi="Times New Roman" w:cs="Times New Roman"/>
+                <w:sz w:val="24"/>
+                <w:szCs w:val="24"/>
+                <w:lang w:eastAsia="es-CO"/>
+              </w:rPr>
+              <w:t xml:space="preserve">del análisis de datos información que permita generar similitud de ventas entre los clientes </w:t>
             </w:r>
           </w:p>
         </w:tc>
@@ -2318,7 +2424,16 @@
                 <w:szCs w:val="24"/>
                 <w:lang w:eastAsia="es-CO"/>
               </w:rPr>
-              <w:t>La solución realizará un documento que permita obtener la información relacionada con las diferentes características de las ventas, tales como, el tipo de cliente, tipos de producto, cantidad de productos, precio, y las diferentes probabilidades de compra de este mismo tipo, la probabilidad de compra de otro artículo, entre otros.  Si así es requerido, se adicionaran gráficas que permitan el entendimiento más detallado del documento.</w:t>
+              <w:t xml:space="preserve">La solución </w:t>
+            </w:r>
+            <w:r>
+              <w:rPr>
+                <w:rFonts w:ascii="Times New Roman" w:eastAsia="Times New Roman" w:hAnsi="Times New Roman" w:cs="Times New Roman"/>
+                <w:sz w:val="24"/>
+                <w:szCs w:val="24"/>
+                <w:lang w:eastAsia="es-CO"/>
+              </w:rPr>
+              <w:t>analizara los datos de una manera más detallada para poder obtener similitudes entre clientes en base a sus ventas y así proveerle información más eficiente al usuario sobre los patrones que cumplen sus clientes en base a otros.</w:t>
             </w:r>
           </w:p>
         </w:tc>
@@ -2581,7 +2696,7 @@
                 <w:szCs w:val="24"/>
                 <w:lang w:eastAsia="es-CO"/>
               </w:rPr>
-              <w:t>Generar reportes de productos</w:t>
+              <w:t>Obtener información superficial sobre las ventas.</w:t>
             </w:r>
           </w:p>
         </w:tc>
@@ -2665,7 +2780,16 @@
                 <w:szCs w:val="24"/>
                 <w:lang w:eastAsia="es-CO"/>
               </w:rPr>
-              <w:t>La solución estará en la capacidad de generar un documento con las especificaciones que el usuario necesite estando este documento relacionado con los productos</w:t>
+              <w:t xml:space="preserve">La solución estará en la capacidad </w:t>
+            </w:r>
+            <w:r>
+              <w:rPr>
+                <w:rFonts w:ascii="Times New Roman" w:eastAsia="Times New Roman" w:hAnsi="Times New Roman" w:cs="Times New Roman"/>
+                <w:sz w:val="24"/>
+                <w:szCs w:val="24"/>
+                <w:lang w:eastAsia="es-CO"/>
+              </w:rPr>
+              <w:t>de proveerle al usuario información superficial que le permita identificar características sobre sus ventas y que además le permita analizar con mayor claridad la información que la solución le ofrece.</w:t>
             </w:r>
           </w:p>
         </w:tc>
@@ -2711,7 +2835,6 @@
                 <w:szCs w:val="20"/>
                 <w:lang w:eastAsia="es-CO"/>
               </w:rPr>
-              <w:lastRenderedPageBreak/>
               <w:t>Descripción del requerimiento:</w:t>
             </w:r>
           </w:p>
@@ -2750,8 +2873,28 @@
                 <w:szCs w:val="24"/>
                 <w:lang w:eastAsia="es-CO"/>
               </w:rPr>
-              <w:t>La solución realizará un documento que permita obtener la información relacionada con las diferentes características de los productos, tales como, el tipo de producto, el tipo de cliente que los adquiere, cantidad promedio, precio, y las diferentes probabilidades de compra de este mismo tipo, la probabilidad de compra de otro artículo junto con este, entre otros.  Si así es requerido, se adicionaran gráficas que permitan el entendimiento más detallado del documento.</w:t>
-            </w:r>
+              <w:t xml:space="preserve">La solución </w:t>
+            </w:r>
+            <w:r>
+              <w:rPr>
+                <w:rFonts w:ascii="Times New Roman" w:eastAsia="Times New Roman" w:hAnsi="Times New Roman" w:cs="Times New Roman"/>
+                <w:sz w:val="24"/>
+                <w:szCs w:val="24"/>
+                <w:lang w:eastAsia="es-CO"/>
+              </w:rPr>
+              <w:t xml:space="preserve">obtendrá información superficial tales como: porcentaje de aparición de algunos artículos en las ventas y artículos frecuentes por categoría de clientes, para poder </w:t>
+            </w:r>
+            <w:r>
+              <w:rPr>
+                <w:rFonts w:ascii="Times New Roman" w:eastAsia="Times New Roman" w:hAnsi="Times New Roman" w:cs="Times New Roman"/>
+                <w:sz w:val="24"/>
+                <w:szCs w:val="24"/>
+                <w:lang w:eastAsia="es-CO"/>
+              </w:rPr>
+              <w:t>darle un mayor sentido a la información suministrada por la solución y permitirle al usuario tener una idea más global sobre sus datos.</w:t>
+            </w:r>
+            <w:bookmarkStart w:id="0" w:name="_GoBack"/>
+            <w:bookmarkEnd w:id="0"/>
           </w:p>
         </w:tc>
       </w:tr>
@@ -2797,6 +2940,7 @@
                 <w:szCs w:val="20"/>
                 <w:lang w:eastAsia="es-CO"/>
               </w:rPr>
+              <w:lastRenderedPageBreak/>
               <w:t xml:space="preserve">Prioridad del requerimiento: </w:t>
             </w:r>
             <w:r>
@@ -2835,455 +2979,6 @@
       </w:tr>
     </w:tbl>
     <w:p/>
-    <w:p/>
-    <w:tbl>
-      <w:tblPr>
-        <w:tblW w:w="0" w:type="auto"/>
-        <w:tblCellMar>
-          <w:top w:w="15" w:type="dxa"/>
-          <w:left w:w="15" w:type="dxa"/>
-          <w:bottom w:w="15" w:type="dxa"/>
-          <w:right w:w="15" w:type="dxa"/>
-        </w:tblCellMar>
-        <w:tblLook w:val="04A0" w:firstRow="1" w:lastRow="0" w:firstColumn="1" w:lastColumn="0" w:noHBand="0" w:noVBand="1"/>
-      </w:tblPr>
-      <w:tblGrid>
-        <w:gridCol w:w="3290"/>
-        <w:gridCol w:w="5489"/>
-      </w:tblGrid>
-      <w:tr>
-        <w:trPr>
-          <w:trHeight w:val="665"/>
-        </w:trPr>
-        <w:tc>
-          <w:tcPr>
-            <w:tcW w:w="0" w:type="auto"/>
-            <w:tcBorders>
-              <w:top w:val="single" w:sz="8" w:space="0" w:color="000000"/>
-              <w:left w:val="single" w:sz="8" w:space="0" w:color="000000"/>
-              <w:bottom w:val="single" w:sz="8" w:space="0" w:color="000000"/>
-              <w:right w:val="single" w:sz="8" w:space="0" w:color="000000"/>
-            </w:tcBorders>
-            <w:tcMar>
-              <w:top w:w="100" w:type="dxa"/>
-              <w:left w:w="100" w:type="dxa"/>
-              <w:bottom w:w="100" w:type="dxa"/>
-              <w:right w:w="100" w:type="dxa"/>
-            </w:tcMar>
-            <w:hideMark/>
-          </w:tcPr>
-          <w:p>
-            <w:pPr>
-              <w:spacing w:after="0" w:line="240" w:lineRule="auto"/>
-              <w:rPr>
-                <w:rFonts w:ascii="Times New Roman" w:eastAsia="Times New Roman" w:hAnsi="Times New Roman" w:cs="Times New Roman"/>
-                <w:sz w:val="24"/>
-                <w:szCs w:val="24"/>
-                <w:lang w:eastAsia="es-CO"/>
-              </w:rPr>
-            </w:pPr>
-            <w:r>
-              <w:rPr>
-                <w:rFonts w:ascii="Arial" w:eastAsia="Times New Roman" w:hAnsi="Arial" w:cs="Arial"/>
-                <w:b/>
-                <w:bCs/>
-                <w:color w:val="000000"/>
-                <w:sz w:val="20"/>
-                <w:szCs w:val="20"/>
-                <w:lang w:eastAsia="es-CO"/>
-              </w:rPr>
-              <w:t>Identificación del requerimiento:</w:t>
-            </w:r>
-          </w:p>
-        </w:tc>
-        <w:tc>
-          <w:tcPr>
-            <w:tcW w:w="5489" w:type="dxa"/>
-            <w:tcBorders>
-              <w:top w:val="single" w:sz="8" w:space="0" w:color="000000"/>
-              <w:left w:val="single" w:sz="8" w:space="0" w:color="000000"/>
-              <w:bottom w:val="single" w:sz="8" w:space="0" w:color="000000"/>
-              <w:right w:val="single" w:sz="8" w:space="0" w:color="000000"/>
-            </w:tcBorders>
-            <w:tcMar>
-              <w:top w:w="100" w:type="dxa"/>
-              <w:left w:w="100" w:type="dxa"/>
-              <w:bottom w:w="100" w:type="dxa"/>
-              <w:right w:w="100" w:type="dxa"/>
-            </w:tcMar>
-            <w:hideMark/>
-          </w:tcPr>
-          <w:p>
-            <w:pPr>
-              <w:spacing w:after="0" w:line="240" w:lineRule="auto"/>
-              <w:rPr>
-                <w:rFonts w:ascii="Times New Roman" w:eastAsia="Times New Roman" w:hAnsi="Times New Roman" w:cs="Times New Roman"/>
-                <w:sz w:val="24"/>
-                <w:szCs w:val="24"/>
-                <w:lang w:eastAsia="es-CO"/>
-              </w:rPr>
-            </w:pPr>
-            <w:r>
-              <w:rPr>
-                <w:rFonts w:ascii="Times New Roman" w:eastAsia="Times New Roman" w:hAnsi="Times New Roman" w:cs="Times New Roman"/>
-                <w:sz w:val="24"/>
-                <w:szCs w:val="24"/>
-                <w:lang w:eastAsia="es-CO"/>
-              </w:rPr>
-              <w:t>RF06</w:t>
-            </w:r>
-          </w:p>
-        </w:tc>
-      </w:tr>
-      <w:tr>
-        <w:trPr>
-          <w:trHeight w:val="665"/>
-        </w:trPr>
-        <w:tc>
-          <w:tcPr>
-            <w:tcW w:w="0" w:type="auto"/>
-            <w:tcBorders>
-              <w:top w:val="single" w:sz="8" w:space="0" w:color="000000"/>
-              <w:left w:val="single" w:sz="8" w:space="0" w:color="000000"/>
-              <w:bottom w:val="single" w:sz="8" w:space="0" w:color="000000"/>
-              <w:right w:val="single" w:sz="8" w:space="0" w:color="000000"/>
-            </w:tcBorders>
-            <w:tcMar>
-              <w:top w:w="100" w:type="dxa"/>
-              <w:left w:w="100" w:type="dxa"/>
-              <w:bottom w:w="100" w:type="dxa"/>
-              <w:right w:w="100" w:type="dxa"/>
-            </w:tcMar>
-            <w:hideMark/>
-          </w:tcPr>
-          <w:p>
-            <w:pPr>
-              <w:spacing w:after="0" w:line="240" w:lineRule="auto"/>
-              <w:rPr>
-                <w:rFonts w:ascii="Times New Roman" w:eastAsia="Times New Roman" w:hAnsi="Times New Roman" w:cs="Times New Roman"/>
-                <w:sz w:val="24"/>
-                <w:szCs w:val="24"/>
-                <w:lang w:eastAsia="es-CO"/>
-              </w:rPr>
-            </w:pPr>
-            <w:r>
-              <w:rPr>
-                <w:rFonts w:ascii="Arial" w:eastAsia="Times New Roman" w:hAnsi="Arial" w:cs="Arial"/>
-                <w:b/>
-                <w:bCs/>
-                <w:color w:val="000000"/>
-                <w:sz w:val="20"/>
-                <w:szCs w:val="20"/>
-                <w:lang w:eastAsia="es-CO"/>
-              </w:rPr>
-              <w:t>Nombre del Requerimiento:</w:t>
-            </w:r>
-          </w:p>
-        </w:tc>
-        <w:tc>
-          <w:tcPr>
-            <w:tcW w:w="5489" w:type="dxa"/>
-            <w:tcBorders>
-              <w:top w:val="single" w:sz="8" w:space="0" w:color="000000"/>
-              <w:left w:val="single" w:sz="8" w:space="0" w:color="000000"/>
-              <w:bottom w:val="single" w:sz="8" w:space="0" w:color="000000"/>
-              <w:right w:val="single" w:sz="8" w:space="0" w:color="000000"/>
-            </w:tcBorders>
-            <w:tcMar>
-              <w:top w:w="100" w:type="dxa"/>
-              <w:left w:w="100" w:type="dxa"/>
-              <w:bottom w:w="100" w:type="dxa"/>
-              <w:right w:w="100" w:type="dxa"/>
-            </w:tcMar>
-            <w:hideMark/>
-          </w:tcPr>
-          <w:p>
-            <w:pPr>
-              <w:spacing w:after="0" w:line="240" w:lineRule="auto"/>
-              <w:rPr>
-                <w:rFonts w:ascii="Times New Roman" w:eastAsia="Times New Roman" w:hAnsi="Times New Roman" w:cs="Times New Roman"/>
-                <w:sz w:val="24"/>
-                <w:szCs w:val="24"/>
-                <w:lang w:eastAsia="es-CO"/>
-              </w:rPr>
-            </w:pPr>
-            <w:r>
-              <w:rPr>
-                <w:rFonts w:ascii="Times New Roman" w:eastAsia="Times New Roman" w:hAnsi="Times New Roman" w:cs="Times New Roman"/>
-                <w:sz w:val="24"/>
-                <w:szCs w:val="24"/>
-                <w:lang w:eastAsia="es-CO"/>
-              </w:rPr>
-              <w:t>Guardar Reportes</w:t>
-            </w:r>
-          </w:p>
-        </w:tc>
-      </w:tr>
-      <w:tr>
-        <w:trPr>
-          <w:trHeight w:val="755"/>
-        </w:trPr>
-        <w:tc>
-          <w:tcPr>
-            <w:tcW w:w="0" w:type="auto"/>
-            <w:tcBorders>
-              <w:top w:val="single" w:sz="8" w:space="0" w:color="000000"/>
-              <w:left w:val="single" w:sz="8" w:space="0" w:color="000000"/>
-              <w:bottom w:val="single" w:sz="8" w:space="0" w:color="000000"/>
-              <w:right w:val="single" w:sz="8" w:space="0" w:color="000000"/>
-            </w:tcBorders>
-            <w:tcMar>
-              <w:top w:w="100" w:type="dxa"/>
-              <w:left w:w="100" w:type="dxa"/>
-              <w:bottom w:w="100" w:type="dxa"/>
-              <w:right w:w="100" w:type="dxa"/>
-            </w:tcMar>
-            <w:hideMark/>
-          </w:tcPr>
-          <w:p>
-            <w:pPr>
-              <w:spacing w:after="0" w:line="240" w:lineRule="auto"/>
-              <w:rPr>
-                <w:rFonts w:ascii="Times New Roman" w:eastAsia="Times New Roman" w:hAnsi="Times New Roman" w:cs="Times New Roman"/>
-                <w:sz w:val="24"/>
-                <w:szCs w:val="24"/>
-                <w:lang w:eastAsia="es-CO"/>
-              </w:rPr>
-            </w:pPr>
-            <w:r>
-              <w:rPr>
-                <w:rFonts w:ascii="Arial" w:eastAsia="Times New Roman" w:hAnsi="Arial" w:cs="Arial"/>
-                <w:b/>
-                <w:bCs/>
-                <w:color w:val="000000"/>
-                <w:sz w:val="20"/>
-                <w:szCs w:val="20"/>
-                <w:lang w:eastAsia="es-CO"/>
-              </w:rPr>
-              <w:t>Características:</w:t>
-            </w:r>
-          </w:p>
-        </w:tc>
-        <w:tc>
-          <w:tcPr>
-            <w:tcW w:w="5489" w:type="dxa"/>
-            <w:tcBorders>
-              <w:top w:val="single" w:sz="8" w:space="0" w:color="000000"/>
-              <w:left w:val="single" w:sz="8" w:space="0" w:color="000000"/>
-              <w:bottom w:val="single" w:sz="8" w:space="0" w:color="000000"/>
-              <w:right w:val="single" w:sz="8" w:space="0" w:color="000000"/>
-            </w:tcBorders>
-            <w:tcMar>
-              <w:top w:w="100" w:type="dxa"/>
-              <w:left w:w="100" w:type="dxa"/>
-              <w:bottom w:w="100" w:type="dxa"/>
-              <w:right w:w="100" w:type="dxa"/>
-            </w:tcMar>
-            <w:hideMark/>
-          </w:tcPr>
-          <w:p>
-            <w:pPr>
-              <w:spacing w:after="0" w:line="240" w:lineRule="auto"/>
-              <w:rPr>
-                <w:rFonts w:ascii="Times New Roman" w:eastAsia="Times New Roman" w:hAnsi="Times New Roman" w:cs="Times New Roman"/>
-                <w:sz w:val="24"/>
-                <w:szCs w:val="24"/>
-                <w:lang w:eastAsia="es-CO"/>
-              </w:rPr>
-            </w:pPr>
-            <w:r>
-              <w:rPr>
-                <w:rFonts w:ascii="Times New Roman" w:eastAsia="Times New Roman" w:hAnsi="Times New Roman" w:cs="Times New Roman"/>
-                <w:sz w:val="24"/>
-                <w:szCs w:val="24"/>
-                <w:lang w:eastAsia="es-CO"/>
-              </w:rPr>
-              <w:t xml:space="preserve">La solución estará en la capacidad de guardar los reportes que hayan sido creados si así </w:t>
-            </w:r>
-            <w:r>
-              <w:rPr>
-                <w:rFonts w:ascii="Times New Roman" w:eastAsia="Times New Roman" w:hAnsi="Times New Roman" w:cs="Times New Roman"/>
-                <w:sz w:val="24"/>
-                <w:szCs w:val="24"/>
-                <w:lang w:eastAsia="es-CO"/>
-              </w:rPr>
-              <w:t>se requiere.</w:t>
-            </w:r>
-          </w:p>
-        </w:tc>
-      </w:tr>
-      <w:tr>
-        <w:trPr>
-          <w:trHeight w:val="1025"/>
-        </w:trPr>
-        <w:tc>
-          <w:tcPr>
-            <w:tcW w:w="0" w:type="auto"/>
-            <w:tcBorders>
-              <w:top w:val="single" w:sz="8" w:space="0" w:color="000000"/>
-              <w:left w:val="single" w:sz="8" w:space="0" w:color="000000"/>
-              <w:bottom w:val="single" w:sz="8" w:space="0" w:color="000000"/>
-              <w:right w:val="single" w:sz="8" w:space="0" w:color="000000"/>
-            </w:tcBorders>
-            <w:tcMar>
-              <w:top w:w="100" w:type="dxa"/>
-              <w:left w:w="100" w:type="dxa"/>
-              <w:bottom w:w="100" w:type="dxa"/>
-              <w:right w:w="100" w:type="dxa"/>
-            </w:tcMar>
-            <w:hideMark/>
-          </w:tcPr>
-          <w:p>
-            <w:pPr>
-              <w:spacing w:after="0" w:line="240" w:lineRule="auto"/>
-              <w:rPr>
-                <w:rFonts w:ascii="Times New Roman" w:eastAsia="Times New Roman" w:hAnsi="Times New Roman" w:cs="Times New Roman"/>
-                <w:sz w:val="24"/>
-                <w:szCs w:val="24"/>
-                <w:lang w:eastAsia="es-CO"/>
-              </w:rPr>
-            </w:pPr>
-            <w:r>
-              <w:rPr>
-                <w:rFonts w:ascii="Arial" w:eastAsia="Times New Roman" w:hAnsi="Arial" w:cs="Arial"/>
-                <w:b/>
-                <w:bCs/>
-                <w:color w:val="000000"/>
-                <w:sz w:val="20"/>
-                <w:szCs w:val="20"/>
-                <w:lang w:eastAsia="es-CO"/>
-              </w:rPr>
-              <w:t>Descripción del requerimiento:</w:t>
-            </w:r>
-          </w:p>
-        </w:tc>
-        <w:tc>
-          <w:tcPr>
-            <w:tcW w:w="5489" w:type="dxa"/>
-            <w:tcBorders>
-              <w:top w:val="single" w:sz="8" w:space="0" w:color="000000"/>
-              <w:left w:val="single" w:sz="8" w:space="0" w:color="000000"/>
-              <w:bottom w:val="single" w:sz="8" w:space="0" w:color="000000"/>
-              <w:right w:val="single" w:sz="8" w:space="0" w:color="000000"/>
-            </w:tcBorders>
-            <w:tcMar>
-              <w:top w:w="100" w:type="dxa"/>
-              <w:left w:w="100" w:type="dxa"/>
-              <w:bottom w:w="100" w:type="dxa"/>
-              <w:right w:w="100" w:type="dxa"/>
-            </w:tcMar>
-            <w:hideMark/>
-          </w:tcPr>
-          <w:p>
-            <w:pPr>
-              <w:spacing w:after="0" w:line="240" w:lineRule="auto"/>
-              <w:rPr>
-                <w:rFonts w:ascii="Times New Roman" w:eastAsia="Times New Roman" w:hAnsi="Times New Roman" w:cs="Times New Roman"/>
-                <w:sz w:val="24"/>
-                <w:szCs w:val="24"/>
-                <w:lang w:eastAsia="es-CO"/>
-              </w:rPr>
-            </w:pPr>
-            <w:r>
-              <w:rPr>
-                <w:rFonts w:ascii="Times New Roman" w:eastAsia="Times New Roman" w:hAnsi="Times New Roman" w:cs="Times New Roman"/>
-                <w:sz w:val="24"/>
-                <w:szCs w:val="24"/>
-                <w:lang w:eastAsia="es-CO"/>
-              </w:rPr>
-              <w:t xml:space="preserve">La solución </w:t>
-            </w:r>
-            <w:r>
-              <w:rPr>
-                <w:rFonts w:ascii="Times New Roman" w:eastAsia="Times New Roman" w:hAnsi="Times New Roman" w:cs="Times New Roman"/>
-                <w:sz w:val="24"/>
-                <w:szCs w:val="24"/>
-                <w:lang w:eastAsia="es-CO"/>
-              </w:rPr>
-              <w:t>guardara los reportes que hayan sido generados por la solución si así el usuario lo necesita. Estos no se deben guardar en la base de datos.</w:t>
-            </w:r>
-          </w:p>
-        </w:tc>
-      </w:tr>
-      <w:tr>
-        <w:trPr>
-          <w:trHeight w:val="950"/>
-        </w:trPr>
-        <w:tc>
-          <w:tcPr>
-            <w:tcW w:w="8779" w:type="dxa"/>
-            <w:gridSpan w:val="2"/>
-            <w:tcBorders>
-              <w:top w:val="single" w:sz="8" w:space="0" w:color="000000"/>
-              <w:left w:val="single" w:sz="8" w:space="0" w:color="000000"/>
-              <w:bottom w:val="single" w:sz="8" w:space="0" w:color="000000"/>
-              <w:right w:val="single" w:sz="8" w:space="0" w:color="000000"/>
-            </w:tcBorders>
-            <w:tcMar>
-              <w:top w:w="100" w:type="dxa"/>
-              <w:left w:w="100" w:type="dxa"/>
-              <w:bottom w:w="100" w:type="dxa"/>
-              <w:right w:w="100" w:type="dxa"/>
-            </w:tcMar>
-            <w:hideMark/>
-          </w:tcPr>
-          <w:p>
-            <w:pPr>
-              <w:spacing w:after="0" w:line="240" w:lineRule="auto"/>
-              <w:rPr>
-                <w:rFonts w:ascii="Times New Roman" w:eastAsia="Times New Roman" w:hAnsi="Times New Roman" w:cs="Times New Roman"/>
-                <w:sz w:val="24"/>
-                <w:szCs w:val="24"/>
-                <w:lang w:eastAsia="es-CO"/>
-              </w:rPr>
-            </w:pPr>
-            <w:r>
-              <w:rPr>
-                <w:rFonts w:ascii="Arial" w:eastAsia="Times New Roman" w:hAnsi="Arial" w:cs="Arial"/>
-                <w:b/>
-                <w:bCs/>
-                <w:color w:val="000000"/>
-                <w:sz w:val="20"/>
-                <w:szCs w:val="20"/>
-                <w:lang w:eastAsia="es-CO"/>
-              </w:rPr>
-              <w:t xml:space="preserve">Prioridad del requerimiento: </w:t>
-            </w:r>
-            <w:r>
-              <w:rPr>
-                <w:rFonts w:ascii="Arial" w:eastAsia="Times New Roman" w:hAnsi="Arial" w:cs="Arial"/>
-                <w:b/>
-                <w:bCs/>
-                <w:color w:val="000000"/>
-                <w:sz w:val="20"/>
-                <w:szCs w:val="20"/>
-                <w:lang w:eastAsia="es-CO"/>
-              </w:rPr>
-              <w:tab/>
-            </w:r>
-          </w:p>
-          <w:p>
-            <w:pPr>
-              <w:spacing w:after="0" w:line="240" w:lineRule="auto"/>
-              <w:rPr>
-                <w:rFonts w:ascii="Times New Roman" w:eastAsia="Times New Roman" w:hAnsi="Times New Roman" w:cs="Times New Roman"/>
-                <w:sz w:val="24"/>
-                <w:szCs w:val="24"/>
-                <w:lang w:eastAsia="es-CO"/>
-              </w:rPr>
-            </w:pPr>
-            <w:r>
-              <w:rPr>
-                <w:rFonts w:ascii="Arial" w:eastAsia="Times New Roman" w:hAnsi="Arial" w:cs="Arial"/>
-                <w:color w:val="000000"/>
-                <w:lang w:eastAsia="es-CO"/>
-              </w:rPr>
-              <w:t>Media</w:t>
-            </w:r>
-          </w:p>
-        </w:tc>
-      </w:tr>
-    </w:tbl>
     <w:p/>
     <w:sectPr>
       <w:pgSz w:w="12240" w:h="15840"/>
@@ -3296,8 +2991,8 @@
 </file>
 
 <file path=word/numbering.xml><?xml version="1.0" encoding="utf-8"?>
-<w:numbering xmlns:wpc="http://schemas.microsoft.com/office/word/2010/wordprocessingCanvas" xmlns:mc="http://schemas.openxmlformats.org/markup-compatibility/2006" xmlns:o="urn:schemas-microsoft-com:office:office" xmlns:r="http://schemas.openxmlformats.org/officeDocument/2006/relationships" xmlns:m="http://schemas.openxmlformats.org/officeDocument/2006/math" xmlns:v="urn:schemas-microsoft-com:vml" xmlns:wp14="http://schemas.microsoft.com/office/word/2010/wordprocessingDrawing" xmlns:wp="http://schemas.openxmlformats.org/drawingml/2006/wordprocessingDrawing" xmlns:w10="urn:schemas-microsoft-com:office:word" xmlns:w="http://schemas.openxmlformats.org/wordprocessingml/2006/main" xmlns:w14="http://schemas.microsoft.com/office/word/2010/wordml" xmlns:w15="http://schemas.microsoft.com/office/word/2012/wordml" xmlns:wpg="http://schemas.microsoft.com/office/word/2010/wordprocessingGroup" xmlns:wpi="http://schemas.microsoft.com/office/word/2010/wordprocessingInk" xmlns:wne="http://schemas.microsoft.com/office/word/2006/wordml" xmlns:wps="http://schemas.microsoft.com/office/word/2010/wordprocessingShape" mc:Ignorable="w14 w15 wp14">
-  <w:abstractNum w:abstractNumId="0">
+<w:numbering xmlns:wpc="http://schemas.microsoft.com/office/word/2010/wordprocessingCanvas" xmlns:cx="http://schemas.microsoft.com/office/drawing/2014/chartex" xmlns:cx1="http://schemas.microsoft.com/office/drawing/2015/9/8/chartex" xmlns:cx2="http://schemas.microsoft.com/office/drawing/2015/10/21/chartex" xmlns:cx3="http://schemas.microsoft.com/office/drawing/2016/5/9/chartex" xmlns:cx4="http://schemas.microsoft.com/office/drawing/2016/5/10/chartex" xmlns:cx5="http://schemas.microsoft.com/office/drawing/2016/5/11/chartex" xmlns:cx6="http://schemas.microsoft.com/office/drawing/2016/5/12/chartex" xmlns:cx7="http://schemas.microsoft.com/office/drawing/2016/5/13/chartex" xmlns:cx8="http://schemas.microsoft.com/office/drawing/2016/5/14/chartex" xmlns:mc="http://schemas.openxmlformats.org/markup-compatibility/2006" xmlns:aink="http://schemas.microsoft.com/office/drawing/2016/ink" xmlns:am3d="http://schemas.microsoft.com/office/drawing/2017/model3d" xmlns:o="urn:schemas-microsoft-com:office:office" xmlns:r="http://schemas.openxmlformats.org/officeDocument/2006/relationships" xmlns:m="http://schemas.openxmlformats.org/officeDocument/2006/math" xmlns:v="urn:schemas-microsoft-com:vml" xmlns:wp14="http://schemas.microsoft.com/office/word/2010/wordprocessingDrawing" xmlns:wp="http://schemas.openxmlformats.org/drawingml/2006/wordprocessingDrawing" xmlns:w10="urn:schemas-microsoft-com:office:word" xmlns:w="http://schemas.openxmlformats.org/wordprocessingml/2006/main" xmlns:w14="http://schemas.microsoft.com/office/word/2010/wordml" xmlns:w15="http://schemas.microsoft.com/office/word/2012/wordml" xmlns:w16cid="http://schemas.microsoft.com/office/word/2016/wordml/cid" xmlns:w16se="http://schemas.microsoft.com/office/word/2015/wordml/symex" xmlns:wpg="http://schemas.microsoft.com/office/word/2010/wordprocessingGroup" xmlns:wpi="http://schemas.microsoft.com/office/word/2010/wordprocessingInk" xmlns:wne="http://schemas.microsoft.com/office/word/2006/wordml" xmlns:wps="http://schemas.microsoft.com/office/word/2010/wordprocessingShape" mc:Ignorable="w14 w15 w16se w16cid wp14">
+  <w:abstractNum w:abstractNumId="0" w15:restartNumberingAfterBreak="0">
     <w:nsid w:val="22C35353"/>
     <w:multiLevelType w:val="multilevel"/>
     <w:tmpl w:val="E10050D6"/>
@@ -3453,7 +3148,7 @@
 </file>
 
 <file path=word/styles.xml><?xml version="1.0" encoding="utf-8"?>
-<w:styles xmlns:mc="http://schemas.openxmlformats.org/markup-compatibility/2006" xmlns:r="http://schemas.openxmlformats.org/officeDocument/2006/relationships" xmlns:w="http://schemas.openxmlformats.org/wordprocessingml/2006/main" xmlns:w14="http://schemas.microsoft.com/office/word/2010/wordml" xmlns:w15="http://schemas.microsoft.com/office/word/2012/wordml" mc:Ignorable="w14 w15">
+<w:styles xmlns:mc="http://schemas.openxmlformats.org/markup-compatibility/2006" xmlns:r="http://schemas.openxmlformats.org/officeDocument/2006/relationships" xmlns:w="http://schemas.openxmlformats.org/wordprocessingml/2006/main" xmlns:w14="http://schemas.microsoft.com/office/word/2010/wordml" xmlns:w15="http://schemas.microsoft.com/office/word/2012/wordml" xmlns:w16cid="http://schemas.microsoft.com/office/word/2016/wordml/cid" xmlns:w16se="http://schemas.microsoft.com/office/word/2015/wordml/symex" mc:Ignorable="w14 w15 w16se w16cid">
   <w:docDefaults>
     <w:rPrDefault>
       <w:rPr>
@@ -3469,7 +3164,7 @@
       </w:pPr>
     </w:pPrDefault>
   </w:docDefaults>
-  <w:latentStyles w:defLockedState="0" w:defUIPriority="99" w:defSemiHidden="0" w:defUnhideWhenUsed="0" w:defQFormat="0" w:count="371">
+  <w:latentStyles w:defLockedState="0" w:defUIPriority="99" w:defSemiHidden="0" w:defUnhideWhenUsed="0" w:defQFormat="0" w:count="375">
     <w:lsdException w:name="Normal" w:uiPriority="0" w:qFormat="1"/>
     <w:lsdException w:name="heading 1" w:uiPriority="9" w:qFormat="1"/>
     <w:lsdException w:name="heading 2" w:semiHidden="1" w:uiPriority="9" w:unhideWhenUsed="1" w:qFormat="1"/>
@@ -3575,7 +3270,6 @@
     <w:lsdException w:name="HTML Sample" w:semiHidden="1" w:unhideWhenUsed="1"/>
     <w:lsdException w:name="HTML Typewriter" w:semiHidden="1" w:unhideWhenUsed="1"/>
     <w:lsdException w:name="HTML Variable" w:semiHidden="1" w:unhideWhenUsed="1"/>
-    <w:lsdException w:name="Normal Table" w:semiHidden="1" w:unhideWhenUsed="1"/>
     <w:lsdException w:name="annotation subject" w:semiHidden="1" w:unhideWhenUsed="1"/>
     <w:lsdException w:name="No List" w:semiHidden="1" w:unhideWhenUsed="1"/>
     <w:lsdException w:name="Outline List 1" w:semiHidden="1" w:unhideWhenUsed="1"/>
@@ -3619,10 +3313,8 @@
     <w:lsdException w:name="Table Elegant" w:semiHidden="1" w:unhideWhenUsed="1"/>
     <w:lsdException w:name="Table Professional" w:semiHidden="1" w:unhideWhenUsed="1"/>
     <w:lsdException w:name="Table Subtle 1" w:semiHidden="1" w:unhideWhenUsed="1"/>
-    <w:lsdException w:name="Table Subtle 2" w:semiHidden="1" w:unhideWhenUsed="1"/>
     <w:lsdException w:name="Table Web 1" w:semiHidden="1" w:unhideWhenUsed="1"/>
     <w:lsdException w:name="Table Web 2" w:semiHidden="1" w:unhideWhenUsed="1"/>
-    <w:lsdException w:name="Table Web 3" w:semiHidden="1" w:unhideWhenUsed="1"/>
     <w:lsdException w:name="Balloon Text" w:semiHidden="1" w:unhideWhenUsed="1"/>
     <w:lsdException w:name="Table Grid" w:uiPriority="39"/>
     <w:lsdException w:name="Table Theme" w:semiHidden="1" w:unhideWhenUsed="1"/>
@@ -3841,6 +3533,10 @@
     <w:lsdException w:name="List Table 5 Dark Accent 6" w:uiPriority="50"/>
     <w:lsdException w:name="List Table 6 Colorful Accent 6" w:uiPriority="51"/>
     <w:lsdException w:name="List Table 7 Colorful Accent 6" w:uiPriority="52"/>
+    <w:lsdException w:name="Mention" w:semiHidden="1" w:unhideWhenUsed="1"/>
+    <w:lsdException w:name="Smart Hyperlink" w:semiHidden="1" w:unhideWhenUsed="1"/>
+    <w:lsdException w:name="Hashtag" w:semiHidden="1" w:unhideWhenUsed="1"/>
+    <w:lsdException w:name="Unresolved Mention" w:semiHidden="1" w:unhideWhenUsed="1"/>
   </w:latentStyles>
   <w:style w:type="paragraph" w:default="1" w:styleId="Normal">
     <w:name w:val="Normal"/>

</xml_diff>